<commit_message>
updated figures and modeling notebook
</commit_message>
<xml_diff>
--- a/Project-2-AmEx-Credit-Card-Default-/reports/documentation/Final_Capstone_Report2.docx
+++ b/Project-2-AmEx-Credit-Card-Default-/reports/documentation/Final_Capstone_Report2.docx
@@ -3958,8 +3958,33 @@
         </w:rPr>
         <w:t>Metrics</w:t>
       </w:r>
-    </w:p>
-    <w:bookmarkEnd w:id="9"/>
+      <w:bookmarkEnd w:id="9"/>
+      <w:r>
+        <w:rPr>
+          <w:rFonts w:ascii="Arial" w:hAnsi="Arial" w:cs="Arial"/>
+          <w:b/>
+          <w:bCs/>
+        </w:rPr>
+        <w:t>:</w:t>
+      </w:r>
+    </w:p>
+    <w:p>
+      <w:pPr>
+        <w:pStyle w:val="ListParagraph"/>
+        <w:spacing w:line="276" w:lineRule="auto"/>
+        <w:ind w:left="1080" w:firstLine="360"/>
+        <w:jc w:val="both"/>
+        <w:rPr>
+          <w:rFonts w:ascii="Arial" w:hAnsi="Arial" w:cs="Arial"/>
+        </w:rPr>
+      </w:pPr>
+      <w:r>
+        <w:rPr>
+          <w:rFonts w:ascii="Arial" w:hAnsi="Arial" w:cs="Arial"/>
+        </w:rPr>
+        <w:t>In predictive modeling, the choice of evaluation metrics is critical, especially in binary classification tasks like predicting customer credit card default. We used AUC-ROC and AUC-PRC as primary metrics. AUC-ROC assesses the trade-off between sensitivity and specificity, ideal for imbalanced datasets, providing a measure for the model's discriminative capacity. However, it can be optimistic in extremely imbalanced cases, hence the additional use of AUC-PRC.</w:t>
+      </w:r>
+    </w:p>
     <w:p>
       <w:pPr>
         <w:pStyle w:val="ListParagraph"/>
@@ -3976,7 +4001,34 @@
       <w:pPr>
         <w:pStyle w:val="ListParagraph"/>
         <w:spacing w:line="276" w:lineRule="auto"/>
-        <w:ind w:left="1080"/>
+        <w:ind w:left="1080" w:firstLine="360"/>
+        <w:jc w:val="both"/>
+        <w:rPr>
+          <w:rFonts w:ascii="Arial" w:hAnsi="Arial" w:cs="Arial"/>
+        </w:rPr>
+      </w:pPr>
+      <w:r>
+        <w:rPr>
+          <w:rFonts w:ascii="Arial" w:hAnsi="Arial" w:cs="Arial"/>
+        </w:rPr>
+        <w:t xml:space="preserve">AUC-PRC evaluates the trade-off between precision and recall, important when false positives carry high </w:t>
+      </w:r>
+      <w:r>
+        <w:rPr>
+          <w:rFonts w:ascii="Arial" w:hAnsi="Arial" w:cs="Arial"/>
+        </w:rPr>
+        <w:t>costs,</w:t>
+      </w:r>
+      <w:r>
+        <w:rPr>
+          <w:rFonts w:ascii="Arial" w:hAnsi="Arial" w:cs="Arial"/>
+        </w:rPr>
+        <w:t xml:space="preserve"> or the focus is on the positive class. Despite AUC-PRC's relevance, we chose AUC-ROC as the baseline for model selection due to its robustness across various thresholds and class distributions, offering a comprehensive view of model performance.</w:t>
+      </w:r>
+    </w:p>
+    <w:p>
+      <w:pPr>
+        <w:spacing w:line="276" w:lineRule="auto"/>
         <w:rPr>
           <w:rFonts w:ascii="Arial" w:hAnsi="Arial" w:cs="Arial"/>
           <w:b/>
@@ -4007,17 +4059,60 @@
         </w:rPr>
         <w:t>Hyperparameter Tunning</w:t>
       </w:r>
-    </w:p>
-    <w:bookmarkEnd w:id="10"/>
+      <w:r>
+        <w:rPr>
+          <w:rFonts w:ascii="Arial" w:hAnsi="Arial" w:cs="Arial"/>
+          <w:b/>
+          <w:bCs/>
+        </w:rPr>
+        <w:t>:</w:t>
+      </w:r>
+    </w:p>
     <w:p>
       <w:pPr>
         <w:pStyle w:val="ListParagraph"/>
-        <w:rPr>
-          <w:rFonts w:ascii="Arial" w:hAnsi="Arial" w:cs="Arial"/>
-          <w:b/>
-          <w:bCs/>
-        </w:rPr>
-      </w:pPr>
+        <w:spacing w:line="276" w:lineRule="auto"/>
+        <w:ind w:left="1080" w:firstLine="360"/>
+        <w:jc w:val="both"/>
+        <w:rPr>
+          <w:rFonts w:ascii="Arial" w:hAnsi="Arial" w:cs="Arial"/>
+        </w:rPr>
+      </w:pPr>
+      <w:r>
+        <w:rPr>
+          <w:rFonts w:ascii="Arial" w:hAnsi="Arial" w:cs="Arial"/>
+        </w:rPr>
+        <w:t xml:space="preserve">Hyperparameter tuning, crucial for optimizing a model's learning characteristics, was a key step in enhancing model performance. We used </w:t>
+      </w:r>
+      <w:proofErr w:type="spellStart"/>
+      <w:r>
+        <w:rPr>
+          <w:rFonts w:ascii="Arial" w:hAnsi="Arial" w:cs="Arial"/>
+        </w:rPr>
+        <w:t>RandomizedSearchCV</w:t>
+      </w:r>
+      <w:proofErr w:type="spellEnd"/>
+      <w:r>
+        <w:rPr>
+          <w:rFonts w:ascii="Arial" w:hAnsi="Arial" w:cs="Arial"/>
+        </w:rPr>
+        <w:t xml:space="preserve">, an efficient tool for this process, sampling from a predefined space of hyperparameters, saving computational resources compared to exhaustive methods like </w:t>
+      </w:r>
+      <w:proofErr w:type="spellStart"/>
+      <w:r>
+        <w:rPr>
+          <w:rFonts w:ascii="Arial" w:hAnsi="Arial" w:cs="Arial"/>
+        </w:rPr>
+        <w:t>GridSearchCV</w:t>
+      </w:r>
+      <w:proofErr w:type="spellEnd"/>
+      <w:r>
+        <w:rPr>
+          <w:rFonts w:ascii="Arial" w:hAnsi="Arial" w:cs="Arial"/>
+        </w:rPr>
+        <w:t>. This approach was vital for navigating the high-dimensional space, enhancing model performance without exhaustive computational demand.</w:t>
+      </w:r>
+      <w:bookmarkEnd w:id="10"/>
     </w:p>
     <w:p>
       <w:pPr>
@@ -4054,6 +4149,337 @@
         </w:rPr>
         <w:t>Model Selection</w:t>
       </w:r>
+      <w:r>
+        <w:rPr>
+          <w:rFonts w:ascii="Arial" w:hAnsi="Arial" w:cs="Arial"/>
+          <w:b/>
+          <w:bCs/>
+        </w:rPr>
+        <w:t>:</w:t>
+      </w:r>
+    </w:p>
+    <w:p>
+      <w:pPr>
+        <w:pStyle w:val="ListParagraph"/>
+        <w:spacing w:line="276" w:lineRule="auto"/>
+        <w:ind w:left="1080" w:firstLine="360"/>
+        <w:jc w:val="both"/>
+        <w:rPr>
+          <w:rFonts w:ascii="Arial" w:hAnsi="Arial" w:cs="Arial"/>
+        </w:rPr>
+      </w:pPr>
+      <w:r>
+        <w:rPr>
+          <w:rFonts w:ascii="Arial" w:hAnsi="Arial" w:cs="Arial"/>
+        </w:rPr>
+        <w:t xml:space="preserve">The final model selection was based on AUC-ROC scores, interpretability, computational efficiency, and generalizability. The </w:t>
+      </w:r>
+      <w:proofErr w:type="spellStart"/>
+      <w:r>
+        <w:rPr>
+          <w:rFonts w:ascii="Arial" w:hAnsi="Arial" w:cs="Arial"/>
+        </w:rPr>
+        <w:t>XGBoost</w:t>
+      </w:r>
+      <w:proofErr w:type="spellEnd"/>
+      <w:r>
+        <w:rPr>
+          <w:rFonts w:ascii="Arial" w:hAnsi="Arial" w:cs="Arial"/>
+        </w:rPr>
+        <w:t xml:space="preserve"> Classifier was selected due to its high performance in cross-validation stages. </w:t>
+      </w:r>
+      <w:r>
+        <w:rPr>
+          <w:rFonts w:ascii="Arial" w:hAnsi="Arial" w:cs="Arial"/>
+        </w:rPr>
+        <w:t xml:space="preserve">The framework </w:t>
+      </w:r>
+      <w:r>
+        <w:rPr>
+          <w:rFonts w:ascii="Arial" w:hAnsi="Arial" w:cs="Arial"/>
+        </w:rPr>
+        <w:t xml:space="preserve">can handle various data types and incorporates techniques to prevent overfitting. Its efficiency, scalability, and robustness to imbalanced datasets like ours make it suitable for predicting customer defaults. Therefore, </w:t>
+      </w:r>
+      <w:proofErr w:type="spellStart"/>
+      <w:r>
+        <w:rPr>
+          <w:rFonts w:ascii="Arial" w:hAnsi="Arial" w:cs="Arial"/>
+        </w:rPr>
+        <w:t>XGBoost</w:t>
+      </w:r>
+      <w:proofErr w:type="spellEnd"/>
+      <w:r>
+        <w:rPr>
+          <w:rFonts w:ascii="Arial" w:hAnsi="Arial" w:cs="Arial"/>
+        </w:rPr>
+        <w:t xml:space="preserve"> was chosen for its performance, interpretability, and flexibility in handling complex predictive tasks</w:t>
+      </w:r>
+      <w:r>
+        <w:rPr>
+          <w:rFonts w:ascii="Arial" w:hAnsi="Arial" w:cs="Arial"/>
+        </w:rPr>
+        <w:t>.</w:t>
+      </w:r>
+    </w:p>
+    <w:p>
+      <w:pPr>
+        <w:pStyle w:val="ListParagraph"/>
+        <w:spacing w:line="276" w:lineRule="auto"/>
+        <w:ind w:left="1080" w:firstLine="360"/>
+        <w:jc w:val="both"/>
+        <w:rPr>
+          <w:rFonts w:ascii="Arial" w:hAnsi="Arial" w:cs="Arial"/>
+        </w:rPr>
+      </w:pPr>
+      <w:r>
+        <w:rPr>
+          <w:rFonts w:ascii="Arial" w:hAnsi="Arial" w:cs="Arial"/>
+          <w:noProof/>
+        </w:rPr>
+        <w:lastRenderedPageBreak/>
+        <w:drawing>
+          <wp:anchor distT="0" distB="0" distL="114300" distR="114300" simplePos="0" relativeHeight="251663360" behindDoc="0" locked="0" layoutInCell="1" allowOverlap="1" wp14:anchorId="4DFD79E8" wp14:editId="70333B6C">
+            <wp:simplePos x="0" y="0"/>
+            <wp:positionH relativeFrom="column">
+              <wp:posOffset>-8319</wp:posOffset>
+            </wp:positionH>
+            <wp:positionV relativeFrom="paragraph">
+              <wp:posOffset>2708997</wp:posOffset>
+            </wp:positionV>
+            <wp:extent cx="5943600" cy="4754880"/>
+            <wp:effectExtent l="0" t="0" r="0" b="0"/>
+            <wp:wrapThrough wrapText="bothSides">
+              <wp:wrapPolygon edited="0">
+                <wp:start x="0" y="0"/>
+                <wp:lineTo x="0" y="21519"/>
+                <wp:lineTo x="21554" y="21519"/>
+                <wp:lineTo x="21554" y="0"/>
+                <wp:lineTo x="0" y="0"/>
+              </wp:wrapPolygon>
+            </wp:wrapThrough>
+            <wp:docPr id="1362130232" name="Picture 2"/>
+            <wp:cNvGraphicFramePr>
+              <a:graphicFrameLocks xmlns:a="http://schemas.openxmlformats.org/drawingml/2006/main" noChangeAspect="1"/>
+            </wp:cNvGraphicFramePr>
+            <a:graphic xmlns:a="http://schemas.openxmlformats.org/drawingml/2006/main">
+              <a:graphicData uri="http://schemas.openxmlformats.org/drawingml/2006/picture">
+                <pic:pic xmlns:pic="http://schemas.openxmlformats.org/drawingml/2006/picture">
+                  <pic:nvPicPr>
+                    <pic:cNvPr id="1362130232" name="Picture 1362130232"/>
+                    <pic:cNvPicPr/>
+                  </pic:nvPicPr>
+                  <pic:blipFill>
+                    <a:blip r:embed="rId13">
+                      <a:extLst>
+                        <a:ext uri="{28A0092B-C50C-407E-A947-70E740481C1C}">
+                          <a14:useLocalDpi xmlns:a14="http://schemas.microsoft.com/office/drawing/2010/main" val="0"/>
+                        </a:ext>
+                      </a:extLst>
+                    </a:blip>
+                    <a:stretch>
+                      <a:fillRect/>
+                    </a:stretch>
+                  </pic:blipFill>
+                  <pic:spPr>
+                    <a:xfrm>
+                      <a:off x="0" y="0"/>
+                      <a:ext cx="5943600" cy="4754880"/>
+                    </a:xfrm>
+                    <a:prstGeom prst="rect">
+                      <a:avLst/>
+                    </a:prstGeom>
+                  </pic:spPr>
+                </pic:pic>
+              </a:graphicData>
+            </a:graphic>
+            <wp14:sizeRelH relativeFrom="page">
+              <wp14:pctWidth>0</wp14:pctWidth>
+            </wp14:sizeRelH>
+            <wp14:sizeRelV relativeFrom="page">
+              <wp14:pctHeight>0</wp14:pctHeight>
+            </wp14:sizeRelV>
+          </wp:anchor>
+        </w:drawing>
+      </w:r>
+      <w:r>
+        <w:rPr>
+          <w:rFonts w:ascii="Arial" w:hAnsi="Arial" w:cs="Arial"/>
+          <w:noProof/>
+        </w:rPr>
+        <w:drawing>
+          <wp:anchor distT="0" distB="0" distL="114300" distR="114300" simplePos="0" relativeHeight="251666432" behindDoc="0" locked="0" layoutInCell="1" allowOverlap="1" wp14:anchorId="769747A9" wp14:editId="7FFE15E0">
+            <wp:simplePos x="0" y="0"/>
+            <wp:positionH relativeFrom="column">
+              <wp:posOffset>115893</wp:posOffset>
+            </wp:positionH>
+            <wp:positionV relativeFrom="paragraph">
+              <wp:posOffset>286095</wp:posOffset>
+            </wp:positionV>
+            <wp:extent cx="5617845" cy="1828165"/>
+            <wp:effectExtent l="0" t="0" r="0" b="635"/>
+            <wp:wrapThrough wrapText="bothSides">
+              <wp:wrapPolygon edited="0">
+                <wp:start x="0" y="0"/>
+                <wp:lineTo x="0" y="21457"/>
+                <wp:lineTo x="21534" y="21457"/>
+                <wp:lineTo x="21534" y="0"/>
+                <wp:lineTo x="0" y="0"/>
+              </wp:wrapPolygon>
+            </wp:wrapThrough>
+            <wp:docPr id="9474167" name="Picture 9474167"/>
+            <wp:cNvGraphicFramePr>
+              <a:graphicFrameLocks xmlns:a="http://schemas.openxmlformats.org/drawingml/2006/main" noChangeAspect="1"/>
+            </wp:cNvGraphicFramePr>
+            <a:graphic xmlns:a="http://schemas.openxmlformats.org/drawingml/2006/main">
+              <a:graphicData uri="http://schemas.openxmlformats.org/drawingml/2006/picture">
+                <pic:pic xmlns:pic="http://schemas.openxmlformats.org/drawingml/2006/picture">
+                  <pic:nvPicPr>
+                    <pic:cNvPr id="515947021" name="Picture 515947021"/>
+                    <pic:cNvPicPr/>
+                  </pic:nvPicPr>
+                  <pic:blipFill rotWithShape="1">
+                    <a:blip r:embed="rId14">
+                      <a:extLst>
+                        <a:ext uri="{28A0092B-C50C-407E-A947-70E740481C1C}">
+                          <a14:useLocalDpi xmlns:a14="http://schemas.microsoft.com/office/drawing/2010/main" val="0"/>
+                        </a:ext>
+                      </a:extLst>
+                    </a:blip>
+                    <a:srcRect l="4042" t="2283" r="1415" b="20795"/>
+                    <a:stretch/>
+                  </pic:blipFill>
+                  <pic:spPr bwMode="auto">
+                    <a:xfrm>
+                      <a:off x="0" y="0"/>
+                      <a:ext cx="5617845" cy="1828165"/>
+                    </a:xfrm>
+                    <a:prstGeom prst="rect">
+                      <a:avLst/>
+                    </a:prstGeom>
+                    <a:ln>
+                      <a:noFill/>
+                    </a:ln>
+                    <a:extLst>
+                      <a:ext uri="{53640926-AAD7-44D8-BBD7-CCE9431645EC}">
+                        <a14:shadowObscured xmlns:a14="http://schemas.microsoft.com/office/drawing/2010/main"/>
+                      </a:ext>
+                    </a:extLst>
+                  </pic:spPr>
+                </pic:pic>
+              </a:graphicData>
+            </a:graphic>
+            <wp14:sizeRelH relativeFrom="page">
+              <wp14:pctWidth>0</wp14:pctWidth>
+            </wp14:sizeRelH>
+            <wp14:sizeRelV relativeFrom="page">
+              <wp14:pctHeight>0</wp14:pctHeight>
+            </wp14:sizeRelV>
+          </wp:anchor>
+        </w:drawing>
+      </w:r>
+    </w:p>
+    <w:p>
+      <w:pPr>
+        <w:pStyle w:val="ListParagraph"/>
+        <w:spacing w:line="276" w:lineRule="auto"/>
+        <w:ind w:left="1080" w:firstLine="360"/>
+        <w:jc w:val="both"/>
+        <w:rPr>
+          <w:rFonts w:ascii="Arial" w:hAnsi="Arial" w:cs="Arial"/>
+        </w:rPr>
+      </w:pPr>
+      <w:r>
+        <w:rPr>
+          <w:rFonts w:ascii="Arial" w:hAnsi="Arial" w:cs="Arial"/>
+          <w:noProof/>
+        </w:rPr>
+        <w:drawing>
+          <wp:anchor distT="0" distB="0" distL="114300" distR="114300" simplePos="0" relativeHeight="251664384" behindDoc="0" locked="0" layoutInCell="1" allowOverlap="1" wp14:anchorId="5536659D" wp14:editId="1F16301A">
+            <wp:simplePos x="0" y="0"/>
+            <wp:positionH relativeFrom="column">
+              <wp:posOffset>433952</wp:posOffset>
+            </wp:positionH>
+            <wp:positionV relativeFrom="paragraph">
+              <wp:posOffset>560</wp:posOffset>
+            </wp:positionV>
+            <wp:extent cx="5943600" cy="2377440"/>
+            <wp:effectExtent l="0" t="0" r="0" b="0"/>
+            <wp:wrapThrough wrapText="bothSides">
+              <wp:wrapPolygon edited="0">
+                <wp:start x="0" y="0"/>
+                <wp:lineTo x="0" y="21462"/>
+                <wp:lineTo x="21554" y="21462"/>
+                <wp:lineTo x="21554" y="0"/>
+                <wp:lineTo x="0" y="0"/>
+              </wp:wrapPolygon>
+            </wp:wrapThrough>
+            <wp:docPr id="515947021" name="Picture 3"/>
+            <wp:cNvGraphicFramePr>
+              <a:graphicFrameLocks xmlns:a="http://schemas.openxmlformats.org/drawingml/2006/main" noChangeAspect="1"/>
+            </wp:cNvGraphicFramePr>
+            <a:graphic xmlns:a="http://schemas.openxmlformats.org/drawingml/2006/main">
+              <a:graphicData uri="http://schemas.openxmlformats.org/drawingml/2006/picture">
+                <pic:pic xmlns:pic="http://schemas.openxmlformats.org/drawingml/2006/picture">
+                  <pic:nvPicPr>
+                    <pic:cNvPr id="515947021" name="Picture 515947021"/>
+                    <pic:cNvPicPr/>
+                  </pic:nvPicPr>
+                  <pic:blipFill>
+                    <a:blip r:embed="rId14">
+                      <a:extLst>
+                        <a:ext uri="{28A0092B-C50C-407E-A947-70E740481C1C}">
+                          <a14:useLocalDpi xmlns:a14="http://schemas.microsoft.com/office/drawing/2010/main" val="0"/>
+                        </a:ext>
+                      </a:extLst>
+                    </a:blip>
+                    <a:stretch>
+                      <a:fillRect/>
+                    </a:stretch>
+                  </pic:blipFill>
+                  <pic:spPr>
+                    <a:xfrm>
+                      <a:off x="0" y="0"/>
+                      <a:ext cx="5943600" cy="2377440"/>
+                    </a:xfrm>
+                    <a:prstGeom prst="rect">
+                      <a:avLst/>
+                    </a:prstGeom>
+                  </pic:spPr>
+                </pic:pic>
+              </a:graphicData>
+            </a:graphic>
+            <wp14:sizeRelH relativeFrom="page">
+              <wp14:pctWidth>0</wp14:pctWidth>
+            </wp14:sizeRelH>
+            <wp14:sizeRelV relativeFrom="page">
+              <wp14:pctHeight>0</wp14:pctHeight>
+            </wp14:sizeRelV>
+          </wp:anchor>
+        </w:drawing>
+      </w:r>
+    </w:p>
+    <w:p>
+      <w:pPr>
+        <w:pStyle w:val="ListParagraph"/>
+        <w:spacing w:line="276" w:lineRule="auto"/>
+        <w:ind w:left="1080" w:firstLine="360"/>
+        <w:jc w:val="both"/>
+        <w:rPr>
+          <w:rFonts w:ascii="Arial" w:hAnsi="Arial" w:cs="Arial"/>
+        </w:rPr>
+      </w:pPr>
+    </w:p>
+    <w:p>
+      <w:pPr>
+        <w:pStyle w:val="ListParagraph"/>
+        <w:spacing w:line="276" w:lineRule="auto"/>
+        <w:ind w:left="1080"/>
+        <w:rPr>
+          <w:rFonts w:ascii="Arial" w:hAnsi="Arial" w:cs="Arial"/>
+          <w:b/>
+          <w:bCs/>
+        </w:rPr>
+      </w:pPr>
     </w:p>
     <w:bookmarkEnd w:id="11"/>
     <w:p>
@@ -4135,7 +4561,7 @@
         </w:rPr>
         <w:t xml:space="preserve">Equifax. (2023). Credit card and car loan defaults statistics. As cited in NY Post. Retrieved from </w:t>
       </w:r>
-      <w:hyperlink r:id="rId13" w:history="1">
+      <w:hyperlink r:id="rId15" w:history="1">
         <w:r>
           <w:rPr>
             <w:rStyle w:val="Hyperlink"/>
@@ -4172,7 +4598,7 @@
         </w:rPr>
         <w:t xml:space="preserve">Federal Reserve Bank of New York. (2023). Total Household Debt Reaches $17.06 Trillion in Q2 2023; Credit Card Debt Exceeds $1 Trillion. Retrieved from </w:t>
       </w:r>
-      <w:hyperlink r:id="rId14" w:history="1">
+      <w:hyperlink r:id="rId16" w:history="1">
         <w:r>
           <w:rPr>
             <w:rStyle w:val="Hyperlink"/>
@@ -4209,7 +4635,7 @@
         </w:rPr>
         <w:t xml:space="preserve">TransUnion. (2023). More Pronounced Changes Expected in Consumer Credit Market in 2023. Retrieved from </w:t>
       </w:r>
-      <w:hyperlink r:id="rId15" w:history="1">
+      <w:hyperlink r:id="rId17" w:history="1">
         <w:r>
           <w:rPr>
             <w:rStyle w:val="Hyperlink"/>
@@ -4246,7 +4672,7 @@
         </w:rPr>
         <w:t xml:space="preserve">American Express Company. (2023a). Second-quarter earnings per share rose 12% to record $2.89. Retrieved from </w:t>
       </w:r>
-      <w:hyperlink r:id="rId16" w:history="1">
+      <w:hyperlink r:id="rId18" w:history="1">
         <w:r>
           <w:rPr>
             <w:rStyle w:val="Hyperlink"/>
@@ -4283,7 +4709,7 @@
         </w:rPr>
         <w:t xml:space="preserve">American Express Company. (2023b). First-quarter revenue increased 22% to record $14.3 Billion. Retrieved from </w:t>
       </w:r>
-      <w:hyperlink r:id="rId17" w:history="1">
+      <w:hyperlink r:id="rId19" w:history="1">
         <w:r>
           <w:rPr>
             <w:rStyle w:val="Hyperlink"/>
@@ -4320,7 +4746,7 @@
         </w:rPr>
         <w:t xml:space="preserve">American Express Company. (2023c). American Express Ranks No. 1 on Fast Company’s Most Innovative Companies for 2023. Retrieved from </w:t>
       </w:r>
-      <w:hyperlink r:id="rId18" w:history="1">
+      <w:hyperlink r:id="rId20" w:history="1">
         <w:r>
           <w:rPr>
             <w:rStyle w:val="Hyperlink"/>
@@ -5273,7 +5699,6 @@
   <w:style w:type="character" w:default="1" w:styleId="DefaultParagraphFont">
     <w:name w:val="Default Paragraph Font"/>
     <w:uiPriority w:val="1"/>
-    <w:semiHidden/>
     <w:unhideWhenUsed/>
   </w:style>
   <w:style w:type="table" w:default="1" w:styleId="TableNormal">

</xml_diff>